<commit_message>
thêm cửa sổ About, thêm Saving dialog, các thông số chuột, size của ảnh vẽ
</commit_message>
<xml_diff>
--- a/src/Components of Paint Program.docx
+++ b/src/Components of Paint Program.docx
@@ -130,6 +130,362 @@
         </w:rPr>
         <w:t>Save</w:t>
       </w:r>
+    </w:p>
+    <w:p>
+      <w:pPr>
+        <w:pStyle w:val="ListParagraph"/>
+        <w:numPr>
+          <w:ilvl w:val="2"/>
+          <w:numId w:val="2"/>
+        </w:numPr>
+        <w:rPr>
+          <w:color w:val="000000" w:themeColor="text1"/>
+          <w:u w:val="single"/>
+          <w:lang w:val="en-US"/>
+        </w:rPr>
+      </w:pPr>
+      <w:r>
+        <w:rPr>
+          <w:color w:val="000000" w:themeColor="text1"/>
+          <w:u w:val="single"/>
+          <w:lang w:val="en-US"/>
+        </w:rPr>
+        <w:t>Save as…</w:t>
+      </w:r>
+    </w:p>
+    <w:p>
+      <w:pPr>
+        <w:pStyle w:val="ListParagraph"/>
+        <w:numPr>
+          <w:ilvl w:val="2"/>
+          <w:numId w:val="2"/>
+        </w:numPr>
+        <w:rPr>
+          <w:color w:val="000000" w:themeColor="text1"/>
+          <w:u w:val="single"/>
+          <w:lang w:val="en-US"/>
+        </w:rPr>
+      </w:pPr>
+      <w:r>
+        <w:rPr>
+          <w:color w:val="000000" w:themeColor="text1"/>
+          <w:u w:val="single"/>
+          <w:lang w:val="en-US"/>
+        </w:rPr>
+        <w:t>Exit</w:t>
+      </w:r>
+    </w:p>
+    <w:p>
+      <w:pPr>
+        <w:pStyle w:val="ListParagraph"/>
+        <w:numPr>
+          <w:ilvl w:val="1"/>
+          <w:numId w:val="2"/>
+        </w:numPr>
+        <w:rPr>
+          <w:color w:val="000000" w:themeColor="text1"/>
+          <w:lang w:val="en-US"/>
+        </w:rPr>
+      </w:pPr>
+      <w:r>
+        <w:rPr>
+          <w:color w:val="000000" w:themeColor="text1"/>
+          <w:lang w:val="en-US"/>
+        </w:rPr>
+        <w:t>Tool</w:t>
+      </w:r>
+    </w:p>
+    <w:p>
+      <w:pPr>
+        <w:pStyle w:val="ListParagraph"/>
+        <w:numPr>
+          <w:ilvl w:val="2"/>
+          <w:numId w:val="2"/>
+        </w:numPr>
+        <w:rPr>
+          <w:color w:val="000000" w:themeColor="text1"/>
+          <w:lang w:val="en-US"/>
+        </w:rPr>
+      </w:pPr>
+      <w:r>
+        <w:rPr>
+          <w:color w:val="000000" w:themeColor="text1"/>
+          <w:lang w:val="en-US"/>
+        </w:rPr>
+        <w:t>Rotate</w:t>
+      </w:r>
+    </w:p>
+    <w:p>
+      <w:pPr>
+        <w:pStyle w:val="ListParagraph"/>
+        <w:numPr>
+          <w:ilvl w:val="3"/>
+          <w:numId w:val="2"/>
+        </w:numPr>
+        <w:rPr>
+          <w:color w:val="000000" w:themeColor="text1"/>
+          <w:lang w:val="en-US"/>
+        </w:rPr>
+      </w:pPr>
+      <w:r>
+        <w:rPr>
+          <w:color w:val="000000" w:themeColor="text1"/>
+          <w:lang w:val="en-US"/>
+        </w:rPr>
+        <w:t>Rotate 90 Left</w:t>
+      </w:r>
+    </w:p>
+    <w:p>
+      <w:pPr>
+        <w:pStyle w:val="ListParagraph"/>
+        <w:numPr>
+          <w:ilvl w:val="3"/>
+          <w:numId w:val="2"/>
+        </w:numPr>
+        <w:rPr>
+          <w:color w:val="000000" w:themeColor="text1"/>
+          <w:lang w:val="en-US"/>
+        </w:rPr>
+      </w:pPr>
+      <w:r>
+        <w:rPr>
+          <w:color w:val="000000" w:themeColor="text1"/>
+          <w:lang w:val="en-US"/>
+        </w:rPr>
+        <w:t>Rotate 90 right</w:t>
+      </w:r>
+    </w:p>
+    <w:p>
+      <w:pPr>
+        <w:pStyle w:val="ListParagraph"/>
+        <w:numPr>
+          <w:ilvl w:val="3"/>
+          <w:numId w:val="2"/>
+        </w:numPr>
+        <w:rPr>
+          <w:color w:val="000000" w:themeColor="text1"/>
+          <w:lang w:val="en-US"/>
+        </w:rPr>
+      </w:pPr>
+      <w:r>
+        <w:rPr>
+          <w:color w:val="000000" w:themeColor="text1"/>
+          <w:lang w:val="en-US"/>
+        </w:rPr>
+        <w:t>Rotate 180</w:t>
+      </w:r>
+    </w:p>
+    <w:p>
+      <w:pPr>
+        <w:pStyle w:val="ListParagraph"/>
+        <w:numPr>
+          <w:ilvl w:val="2"/>
+          <w:numId w:val="2"/>
+        </w:numPr>
+        <w:rPr>
+          <w:strike/>
+          <w:color w:val="000000" w:themeColor="text1"/>
+          <w:lang w:val="en-US"/>
+        </w:rPr>
+      </w:pPr>
+      <w:r>
+        <w:rPr>
+          <w:strike/>
+          <w:color w:val="000000" w:themeColor="text1"/>
+          <w:lang w:val="en-US"/>
+        </w:rPr>
+        <w:t>Resize</w:t>
+      </w:r>
+    </w:p>
+    <w:p>
+      <w:pPr>
+        <w:pStyle w:val="ListParagraph"/>
+        <w:numPr>
+          <w:ilvl w:val="2"/>
+          <w:numId w:val="2"/>
+        </w:numPr>
+        <w:rPr>
+          <w:color w:val="000000" w:themeColor="text1"/>
+          <w:u w:val="single"/>
+          <w:lang w:val="en-US"/>
+        </w:rPr>
+      </w:pPr>
+      <w:r>
+        <w:rPr>
+          <w:color w:val="000000" w:themeColor="text1"/>
+          <w:u w:val="single"/>
+          <w:lang w:val="en-US"/>
+        </w:rPr>
+        <w:t>Undo</w:t>
+      </w:r>
+    </w:p>
+    <w:p>
+      <w:pPr>
+        <w:pStyle w:val="ListParagraph"/>
+        <w:numPr>
+          <w:ilvl w:val="2"/>
+          <w:numId w:val="2"/>
+        </w:numPr>
+        <w:rPr>
+          <w:color w:val="000000" w:themeColor="text1"/>
+          <w:u w:val="single"/>
+          <w:lang w:val="en-US"/>
+        </w:rPr>
+      </w:pPr>
+      <w:r>
+        <w:rPr>
+          <w:color w:val="000000" w:themeColor="text1"/>
+          <w:u w:val="single"/>
+          <w:lang w:val="en-US"/>
+        </w:rPr>
+        <w:t>Redo</w:t>
+      </w:r>
+    </w:p>
+    <w:p>
+      <w:pPr>
+        <w:pStyle w:val="ListParagraph"/>
+        <w:numPr>
+          <w:ilvl w:val="2"/>
+          <w:numId w:val="2"/>
+        </w:numPr>
+        <w:rPr>
+          <w:color w:val="000000" w:themeColor="text1"/>
+          <w:u w:val="single"/>
+          <w:lang w:val="en-US"/>
+        </w:rPr>
+      </w:pPr>
+      <w:r>
+        <w:rPr>
+          <w:color w:val="000000" w:themeColor="text1"/>
+          <w:u w:val="single"/>
+          <w:lang w:val="en-US"/>
+        </w:rPr>
+        <w:t>Paste</w:t>
+      </w:r>
+    </w:p>
+    <w:p>
+      <w:pPr>
+        <w:pStyle w:val="ListParagraph"/>
+        <w:numPr>
+          <w:ilvl w:val="1"/>
+          <w:numId w:val="2"/>
+        </w:numPr>
+        <w:rPr>
+          <w:color w:val="000000" w:themeColor="text1"/>
+          <w:lang w:val="en-US"/>
+        </w:rPr>
+      </w:pPr>
+      <w:r>
+        <w:rPr>
+          <w:color w:val="000000" w:themeColor="text1"/>
+          <w:lang w:val="en-US"/>
+        </w:rPr>
+        <w:t>Help</w:t>
+      </w:r>
+    </w:p>
+    <w:p>
+      <w:pPr>
+        <w:pStyle w:val="ListParagraph"/>
+        <w:numPr>
+          <w:ilvl w:val="2"/>
+          <w:numId w:val="2"/>
+        </w:numPr>
+        <w:rPr>
+          <w:color w:val="000000" w:themeColor="text1"/>
+          <w:u w:val="single"/>
+          <w:lang w:val="en-US"/>
+        </w:rPr>
+      </w:pPr>
+      <w:r>
+        <w:rPr>
+          <w:color w:val="000000" w:themeColor="text1"/>
+          <w:u w:val="single"/>
+          <w:lang w:val="en-US"/>
+        </w:rPr>
+        <w:t>About</w:t>
+      </w:r>
+    </w:p>
+    <w:p>
+      <w:pPr>
+        <w:pStyle w:val="ListParagraph"/>
+        <w:numPr>
+          <w:ilvl w:val="0"/>
+          <w:numId w:val="2"/>
+        </w:numPr>
+        <w:rPr>
+          <w:color w:val="000000" w:themeColor="text1"/>
+          <w:lang w:val="en-US"/>
+        </w:rPr>
+      </w:pPr>
+      <w:r>
+        <w:rPr>
+          <w:color w:val="000000" w:themeColor="text1"/>
+          <w:lang w:val="en-US"/>
+        </w:rPr>
+        <w:t>Toolbar</w:t>
+      </w:r>
+    </w:p>
+    <w:p>
+      <w:pPr>
+        <w:pStyle w:val="ListParagraph"/>
+        <w:numPr>
+          <w:ilvl w:val="1"/>
+          <w:numId w:val="2"/>
+        </w:numPr>
+        <w:rPr>
+          <w:color w:val="000000" w:themeColor="text1"/>
+          <w:lang w:val="en-US"/>
+        </w:rPr>
+      </w:pPr>
+      <w:r>
+        <w:rPr>
+          <w:color w:val="000000" w:themeColor="text1"/>
+          <w:lang w:val="en-US"/>
+        </w:rPr>
+        <w:t>Pen</w:t>
+      </w:r>
+    </w:p>
+    <w:p>
+      <w:pPr>
+        <w:pStyle w:val="ListParagraph"/>
+        <w:numPr>
+          <w:ilvl w:val="2"/>
+          <w:numId w:val="2"/>
+        </w:numPr>
+        <w:rPr>
+          <w:color w:val="000000" w:themeColor="text1"/>
+          <w:u w:val="single"/>
+          <w:lang w:val="en-US"/>
+        </w:rPr>
+      </w:pPr>
+      <w:r>
+        <w:rPr>
+          <w:color w:val="000000" w:themeColor="text1"/>
+          <w:u w:val="single"/>
+          <w:lang w:val="en-US"/>
+        </w:rPr>
+        <w:t>Pencil</w:t>
+      </w:r>
+    </w:p>
+    <w:p>
+      <w:pPr>
+        <w:pStyle w:val="ListParagraph"/>
+        <w:numPr>
+          <w:ilvl w:val="2"/>
+          <w:numId w:val="2"/>
+        </w:numPr>
+        <w:rPr>
+          <w:color w:val="000000" w:themeColor="text1"/>
+          <w:lang w:val="en-US"/>
+        </w:rPr>
+      </w:pPr>
+      <w:r>
+        <w:rPr>
+          <w:color w:val="000000" w:themeColor="text1"/>
+          <w:lang w:val="en-US"/>
+        </w:rPr>
+        <w:t>Eraser</w:t>
+      </w:r>
       <w:bookmarkStart w:id="0" w:name="_GoBack"/>
       <w:bookmarkEnd w:id="0"/>
     </w:p>
@@ -152,29 +508,117 @@
           <w:u w:val="single"/>
           <w:lang w:val="en-US"/>
         </w:rPr>
-        <w:t>Save as…</w:t>
-      </w:r>
-    </w:p>
-    <w:p>
-      <w:pPr>
-        <w:pStyle w:val="ListParagraph"/>
-        <w:numPr>
-          <w:ilvl w:val="2"/>
-          <w:numId w:val="2"/>
-        </w:numPr>
-        <w:rPr>
-          <w:color w:val="000000" w:themeColor="text1"/>
-          <w:u w:val="single"/>
-          <w:lang w:val="en-US"/>
-        </w:rPr>
-      </w:pPr>
-      <w:r>
-        <w:rPr>
-          <w:color w:val="000000" w:themeColor="text1"/>
-          <w:u w:val="single"/>
-          <w:lang w:val="en-US"/>
-        </w:rPr>
-        <w:t>Exit</w:t>
+        <w:t>Color Finder</w:t>
+      </w:r>
+    </w:p>
+    <w:p>
+      <w:pPr>
+        <w:pStyle w:val="ListParagraph"/>
+        <w:numPr>
+          <w:ilvl w:val="2"/>
+          <w:numId w:val="2"/>
+        </w:numPr>
+        <w:rPr>
+          <w:color w:val="000000" w:themeColor="text1"/>
+          <w:u w:val="single"/>
+          <w:lang w:val="en-US"/>
+        </w:rPr>
+      </w:pPr>
+      <w:r>
+        <w:rPr>
+          <w:color w:val="000000" w:themeColor="text1"/>
+          <w:u w:val="single"/>
+          <w:lang w:val="en-US"/>
+        </w:rPr>
+        <w:t>FloodFiller</w:t>
+      </w:r>
+    </w:p>
+    <w:p>
+      <w:pPr>
+        <w:pStyle w:val="ListParagraph"/>
+        <w:numPr>
+          <w:ilvl w:val="2"/>
+          <w:numId w:val="2"/>
+        </w:numPr>
+        <w:rPr>
+          <w:color w:val="000000" w:themeColor="text1"/>
+          <w:u w:val="single"/>
+          <w:lang w:val="en-US"/>
+        </w:rPr>
+      </w:pPr>
+      <w:r>
+        <w:rPr>
+          <w:color w:val="000000" w:themeColor="text1"/>
+          <w:u w:val="single"/>
+          <w:lang w:val="en-US"/>
+        </w:rPr>
+        <w:t>Brush</w:t>
+      </w:r>
+    </w:p>
+    <w:p>
+      <w:pPr>
+        <w:pStyle w:val="ListParagraph"/>
+        <w:numPr>
+          <w:ilvl w:val="2"/>
+          <w:numId w:val="2"/>
+        </w:numPr>
+        <w:rPr>
+          <w:color w:val="000000" w:themeColor="text1"/>
+          <w:u w:val="single"/>
+          <w:lang w:val="en-US"/>
+        </w:rPr>
+      </w:pPr>
+      <w:r>
+        <w:rPr>
+          <w:color w:val="000000" w:themeColor="text1"/>
+          <w:u w:val="single"/>
+          <w:lang w:val="en-US"/>
+        </w:rPr>
+        <w:t>Airbrush</w:t>
+      </w:r>
+    </w:p>
+    <w:p>
+      <w:pPr>
+        <w:pStyle w:val="ListParagraph"/>
+        <w:numPr>
+          <w:ilvl w:val="2"/>
+          <w:numId w:val="2"/>
+        </w:numPr>
+        <w:rPr>
+          <w:color w:val="000000" w:themeColor="text1"/>
+          <w:u w:val="single"/>
+          <w:lang w:val="en-US"/>
+        </w:rPr>
+      </w:pPr>
+      <w:r>
+        <w:rPr>
+          <w:color w:val="000000" w:themeColor="text1"/>
+          <w:u w:val="single"/>
+          <w:lang w:val="en-US"/>
+        </w:rPr>
+        <w:t>Calligraphy pen</w:t>
+      </w:r>
+    </w:p>
+    <w:p>
+      <w:pPr>
+        <w:pStyle w:val="ListParagraph"/>
+        <w:numPr>
+          <w:ilvl w:val="2"/>
+          <w:numId w:val="2"/>
+        </w:numPr>
+        <w:rPr>
+          <w:strike/>
+          <w:color w:val="000000" w:themeColor="text1"/>
+          <w:lang w:val="en-US"/>
+        </w:rPr>
+      </w:pPr>
+      <w:r>
+        <w:rPr>
+          <w:strike/>
+          <w:color w:val="000000" w:themeColor="text1"/>
+          <w:lang w:val="en-US"/>
+        </w:rPr>
+        <w:t>Marker pen</w:t>
       </w:r>
     </w:p>
     <w:p>
@@ -194,87 +638,197 @@
           <w:color w:val="000000" w:themeColor="text1"/>
           <w:lang w:val="en-US"/>
         </w:rPr>
-        <w:t>Tool</w:t>
-      </w:r>
-    </w:p>
-    <w:p>
-      <w:pPr>
-        <w:pStyle w:val="ListParagraph"/>
-        <w:numPr>
-          <w:ilvl w:val="2"/>
-          <w:numId w:val="2"/>
-        </w:numPr>
-        <w:rPr>
-          <w:color w:val="000000" w:themeColor="text1"/>
-          <w:lang w:val="en-US"/>
-        </w:rPr>
-      </w:pPr>
-      <w:r>
-        <w:rPr>
-          <w:color w:val="000000" w:themeColor="text1"/>
-          <w:lang w:val="en-US"/>
-        </w:rPr>
-        <w:t>Rotate</w:t>
-      </w:r>
-    </w:p>
-    <w:p>
-      <w:pPr>
-        <w:pStyle w:val="ListParagraph"/>
-        <w:numPr>
-          <w:ilvl w:val="3"/>
-          <w:numId w:val="2"/>
-        </w:numPr>
-        <w:rPr>
-          <w:color w:val="000000" w:themeColor="text1"/>
-          <w:lang w:val="en-US"/>
-        </w:rPr>
-      </w:pPr>
-      <w:r>
-        <w:rPr>
-          <w:color w:val="000000" w:themeColor="text1"/>
-          <w:lang w:val="en-US"/>
-        </w:rPr>
-        <w:t>Rotate 90 Left</w:t>
-      </w:r>
-    </w:p>
-    <w:p>
-      <w:pPr>
-        <w:pStyle w:val="ListParagraph"/>
-        <w:numPr>
-          <w:ilvl w:val="3"/>
-          <w:numId w:val="2"/>
-        </w:numPr>
-        <w:rPr>
-          <w:color w:val="000000" w:themeColor="text1"/>
-          <w:lang w:val="en-US"/>
-        </w:rPr>
-      </w:pPr>
-      <w:r>
-        <w:rPr>
-          <w:color w:val="000000" w:themeColor="text1"/>
-          <w:lang w:val="en-US"/>
-        </w:rPr>
-        <w:t>Rotate 90 right</w:t>
-      </w:r>
-    </w:p>
-    <w:p>
-      <w:pPr>
-        <w:pStyle w:val="ListParagraph"/>
-        <w:numPr>
-          <w:ilvl w:val="3"/>
-          <w:numId w:val="2"/>
-        </w:numPr>
-        <w:rPr>
-          <w:color w:val="000000" w:themeColor="text1"/>
-          <w:lang w:val="en-US"/>
-        </w:rPr>
-      </w:pPr>
-      <w:r>
-        <w:rPr>
-          <w:color w:val="000000" w:themeColor="text1"/>
-          <w:lang w:val="en-US"/>
-        </w:rPr>
-        <w:t>Rotate 180</w:t>
+        <w:t>Drawer shape</w:t>
+      </w:r>
+    </w:p>
+    <w:p>
+      <w:pPr>
+        <w:pStyle w:val="ListParagraph"/>
+        <w:numPr>
+          <w:ilvl w:val="2"/>
+          <w:numId w:val="2"/>
+        </w:numPr>
+        <w:rPr>
+          <w:color w:val="000000" w:themeColor="text1"/>
+          <w:lang w:val="en-US"/>
+        </w:rPr>
+      </w:pPr>
+      <w:r>
+        <w:rPr>
+          <w:color w:val="000000" w:themeColor="text1"/>
+          <w:lang w:val="en-US"/>
+        </w:rPr>
+        <w:t>Line</w:t>
+      </w:r>
+    </w:p>
+    <w:p>
+      <w:pPr>
+        <w:pStyle w:val="ListParagraph"/>
+        <w:numPr>
+          <w:ilvl w:val="2"/>
+          <w:numId w:val="2"/>
+        </w:numPr>
+        <w:rPr>
+          <w:color w:val="000000" w:themeColor="text1"/>
+          <w:u w:val="single"/>
+          <w:lang w:val="en-US"/>
+        </w:rPr>
+      </w:pPr>
+      <w:r>
+        <w:rPr>
+          <w:color w:val="000000" w:themeColor="text1"/>
+          <w:u w:val="single"/>
+          <w:lang w:val="en-US"/>
+        </w:rPr>
+        <w:t>Curve line</w:t>
+      </w:r>
+    </w:p>
+    <w:p>
+      <w:pPr>
+        <w:pStyle w:val="ListParagraph"/>
+        <w:numPr>
+          <w:ilvl w:val="2"/>
+          <w:numId w:val="2"/>
+        </w:numPr>
+        <w:rPr>
+          <w:color w:val="000000" w:themeColor="text1"/>
+          <w:u w:val="single"/>
+          <w:lang w:val="en-US"/>
+        </w:rPr>
+      </w:pPr>
+      <w:r>
+        <w:rPr>
+          <w:color w:val="000000" w:themeColor="text1"/>
+          <w:u w:val="single"/>
+          <w:lang w:val="en-US"/>
+        </w:rPr>
+        <w:t>Rectangle</w:t>
+      </w:r>
+    </w:p>
+    <w:p>
+      <w:pPr>
+        <w:pStyle w:val="ListParagraph"/>
+        <w:numPr>
+          <w:ilvl w:val="2"/>
+          <w:numId w:val="2"/>
+        </w:numPr>
+        <w:rPr>
+          <w:color w:val="000000" w:themeColor="text1"/>
+          <w:u w:val="single"/>
+          <w:lang w:val="en-US"/>
+        </w:rPr>
+      </w:pPr>
+      <w:r>
+        <w:rPr>
+          <w:color w:val="000000" w:themeColor="text1"/>
+          <w:u w:val="single"/>
+          <w:lang w:val="en-US"/>
+        </w:rPr>
+        <w:t>Rounded rectangle</w:t>
+      </w:r>
+    </w:p>
+    <w:p>
+      <w:pPr>
+        <w:pStyle w:val="ListParagraph"/>
+        <w:numPr>
+          <w:ilvl w:val="2"/>
+          <w:numId w:val="2"/>
+        </w:numPr>
+        <w:rPr>
+          <w:color w:val="000000" w:themeColor="text1"/>
+          <w:lang w:val="en-US"/>
+        </w:rPr>
+      </w:pPr>
+      <w:r>
+        <w:rPr>
+          <w:color w:val="000000" w:themeColor="text1"/>
+          <w:lang w:val="en-US"/>
+        </w:rPr>
+        <w:t>Ellipse</w:t>
+      </w:r>
+    </w:p>
+    <w:p>
+      <w:pPr>
+        <w:pStyle w:val="ListParagraph"/>
+        <w:numPr>
+          <w:ilvl w:val="2"/>
+          <w:numId w:val="2"/>
+        </w:numPr>
+        <w:rPr>
+          <w:color w:val="000000" w:themeColor="text1"/>
+          <w:lang w:val="en-US"/>
+        </w:rPr>
+      </w:pPr>
+      <w:r>
+        <w:rPr>
+          <w:color w:val="000000" w:themeColor="text1"/>
+          <w:lang w:val="en-US"/>
+        </w:rPr>
+        <w:t>Isosceles triangle</w:t>
+      </w:r>
+    </w:p>
+    <w:p>
+      <w:pPr>
+        <w:pStyle w:val="ListParagraph"/>
+        <w:numPr>
+          <w:ilvl w:val="2"/>
+          <w:numId w:val="2"/>
+        </w:numPr>
+        <w:rPr>
+          <w:color w:val="000000" w:themeColor="text1"/>
+          <w:u w:val="single"/>
+          <w:lang w:val="en-US"/>
+        </w:rPr>
+      </w:pPr>
+      <w:r>
+        <w:rPr>
+          <w:color w:val="000000" w:themeColor="text1"/>
+          <w:u w:val="single"/>
+          <w:lang w:val="en-US"/>
+        </w:rPr>
+        <w:t>Square triangle</w:t>
+      </w:r>
+    </w:p>
+    <w:p>
+      <w:pPr>
+        <w:pStyle w:val="ListParagraph"/>
+        <w:numPr>
+          <w:ilvl w:val="1"/>
+          <w:numId w:val="2"/>
+        </w:numPr>
+        <w:rPr>
+          <w:color w:val="000000" w:themeColor="text1"/>
+          <w:lang w:val="en-US"/>
+        </w:rPr>
+      </w:pPr>
+      <w:r>
+        <w:rPr>
+          <w:color w:val="000000" w:themeColor="text1"/>
+          <w:lang w:val="en-US"/>
+        </w:rPr>
+        <w:t>Color and size</w:t>
+      </w:r>
+    </w:p>
+    <w:p>
+      <w:pPr>
+        <w:pStyle w:val="ListParagraph"/>
+        <w:numPr>
+          <w:ilvl w:val="2"/>
+          <w:numId w:val="2"/>
+        </w:numPr>
+        <w:rPr>
+          <w:color w:val="000000" w:themeColor="text1"/>
+          <w:u w:val="single"/>
+          <w:lang w:val="en-US"/>
+        </w:rPr>
+      </w:pPr>
+      <w:r>
+        <w:rPr>
+          <w:color w:val="000000" w:themeColor="text1"/>
+          <w:u w:val="single"/>
+          <w:lang w:val="en-US"/>
+        </w:rPr>
+        <w:t>Color chooser</w:t>
       </w:r>
     </w:p>
     <w:p>
@@ -296,73 +850,44 @@
           <w:color w:val="000000" w:themeColor="text1"/>
           <w:lang w:val="en-US"/>
         </w:rPr>
-        <w:t>Resize</w:t>
-      </w:r>
-    </w:p>
-    <w:p>
-      <w:pPr>
-        <w:pStyle w:val="ListParagraph"/>
-        <w:numPr>
-          <w:ilvl w:val="2"/>
-          <w:numId w:val="2"/>
-        </w:numPr>
-        <w:rPr>
-          <w:color w:val="000000" w:themeColor="text1"/>
-          <w:u w:val="single"/>
-          <w:lang w:val="en-US"/>
-        </w:rPr>
-      </w:pPr>
-      <w:r>
-        <w:rPr>
-          <w:color w:val="000000" w:themeColor="text1"/>
-          <w:u w:val="single"/>
-          <w:lang w:val="en-US"/>
-        </w:rPr>
-        <w:t>Undo</w:t>
-      </w:r>
-    </w:p>
-    <w:p>
-      <w:pPr>
-        <w:pStyle w:val="ListParagraph"/>
-        <w:numPr>
-          <w:ilvl w:val="2"/>
-          <w:numId w:val="2"/>
-        </w:numPr>
-        <w:rPr>
-          <w:color w:val="000000" w:themeColor="text1"/>
-          <w:u w:val="single"/>
-          <w:lang w:val="en-US"/>
-        </w:rPr>
-      </w:pPr>
-      <w:r>
-        <w:rPr>
-          <w:color w:val="000000" w:themeColor="text1"/>
-          <w:u w:val="single"/>
-          <w:lang w:val="en-US"/>
-        </w:rPr>
-        <w:t>Redo</w:t>
-      </w:r>
-    </w:p>
-    <w:p>
-      <w:pPr>
-        <w:pStyle w:val="ListParagraph"/>
-        <w:numPr>
-          <w:ilvl w:val="2"/>
-          <w:numId w:val="2"/>
-        </w:numPr>
-        <w:rPr>
-          <w:color w:val="000000" w:themeColor="text1"/>
-          <w:u w:val="single"/>
-          <w:lang w:val="en-US"/>
-        </w:rPr>
-      </w:pPr>
-      <w:r>
-        <w:rPr>
-          <w:color w:val="000000" w:themeColor="text1"/>
-          <w:u w:val="single"/>
-          <w:lang w:val="en-US"/>
-        </w:rPr>
-        <w:t>Paste</w:t>
+        <w:t>Last color</w:t>
+      </w:r>
+      <w:r>
+        <w:rPr>
+          <w:strike/>
+          <w:color w:val="000000" w:themeColor="text1"/>
+          <w:lang w:val="en-US"/>
+        </w:rPr>
+        <w:t xml:space="preserve"> </w:t>
+      </w:r>
+      <w:r>
+        <w:rPr>
+          <w:color w:val="000000" w:themeColor="text1"/>
+          <w:lang w:val="en-US"/>
+        </w:rPr>
+        <w:t>(không cần nữa, color chooser đã hỗ trợ)</w:t>
+      </w:r>
+    </w:p>
+    <w:p>
+      <w:pPr>
+        <w:pStyle w:val="ListParagraph"/>
+        <w:numPr>
+          <w:ilvl w:val="2"/>
+          <w:numId w:val="2"/>
+        </w:numPr>
+        <w:rPr>
+          <w:color w:val="000000" w:themeColor="text1"/>
+          <w:u w:val="single"/>
+          <w:lang w:val="en-US"/>
+        </w:rPr>
+      </w:pPr>
+      <w:r>
+        <w:rPr>
+          <w:color w:val="000000" w:themeColor="text1"/>
+          <w:u w:val="single"/>
+          <w:lang w:val="en-US"/>
+        </w:rPr>
+        <w:t>Size of pen</w:t>
       </w:r>
     </w:p>
     <w:p>
@@ -382,514 +907,6 @@
           <w:color w:val="000000" w:themeColor="text1"/>
           <w:lang w:val="en-US"/>
         </w:rPr>
-        <w:t>Help</w:t>
-      </w:r>
-    </w:p>
-    <w:p>
-      <w:pPr>
-        <w:pStyle w:val="ListParagraph"/>
-        <w:numPr>
-          <w:ilvl w:val="2"/>
-          <w:numId w:val="2"/>
-        </w:numPr>
-        <w:rPr>
-          <w:color w:val="000000" w:themeColor="text1"/>
-          <w:lang w:val="en-US"/>
-        </w:rPr>
-      </w:pPr>
-      <w:r>
-        <w:rPr>
-          <w:color w:val="000000" w:themeColor="text1"/>
-          <w:lang w:val="en-US"/>
-        </w:rPr>
-        <w:t>About</w:t>
-      </w:r>
-    </w:p>
-    <w:p>
-      <w:pPr>
-        <w:pStyle w:val="ListParagraph"/>
-        <w:numPr>
-          <w:ilvl w:val="0"/>
-          <w:numId w:val="2"/>
-        </w:numPr>
-        <w:rPr>
-          <w:color w:val="000000" w:themeColor="text1"/>
-          <w:lang w:val="en-US"/>
-        </w:rPr>
-      </w:pPr>
-      <w:r>
-        <w:rPr>
-          <w:color w:val="000000" w:themeColor="text1"/>
-          <w:lang w:val="en-US"/>
-        </w:rPr>
-        <w:t>Toolbar</w:t>
-      </w:r>
-    </w:p>
-    <w:p>
-      <w:pPr>
-        <w:pStyle w:val="ListParagraph"/>
-        <w:numPr>
-          <w:ilvl w:val="1"/>
-          <w:numId w:val="2"/>
-        </w:numPr>
-        <w:rPr>
-          <w:color w:val="000000" w:themeColor="text1"/>
-          <w:lang w:val="en-US"/>
-        </w:rPr>
-      </w:pPr>
-      <w:r>
-        <w:rPr>
-          <w:color w:val="000000" w:themeColor="text1"/>
-          <w:lang w:val="en-US"/>
-        </w:rPr>
-        <w:t>Pen</w:t>
-      </w:r>
-    </w:p>
-    <w:p>
-      <w:pPr>
-        <w:pStyle w:val="ListParagraph"/>
-        <w:numPr>
-          <w:ilvl w:val="2"/>
-          <w:numId w:val="2"/>
-        </w:numPr>
-        <w:rPr>
-          <w:color w:val="000000" w:themeColor="text1"/>
-          <w:u w:val="single"/>
-          <w:lang w:val="en-US"/>
-        </w:rPr>
-      </w:pPr>
-      <w:r>
-        <w:rPr>
-          <w:color w:val="000000" w:themeColor="text1"/>
-          <w:u w:val="single"/>
-          <w:lang w:val="en-US"/>
-        </w:rPr>
-        <w:t>Pencil</w:t>
-      </w:r>
-    </w:p>
-    <w:p>
-      <w:pPr>
-        <w:pStyle w:val="ListParagraph"/>
-        <w:numPr>
-          <w:ilvl w:val="2"/>
-          <w:numId w:val="2"/>
-        </w:numPr>
-        <w:rPr>
-          <w:color w:val="000000" w:themeColor="text1"/>
-          <w:lang w:val="en-US"/>
-        </w:rPr>
-      </w:pPr>
-      <w:r>
-        <w:rPr>
-          <w:color w:val="000000" w:themeColor="text1"/>
-          <w:lang w:val="en-US"/>
-        </w:rPr>
-        <w:t>Eraser</w:t>
-      </w:r>
-    </w:p>
-    <w:p>
-      <w:pPr>
-        <w:pStyle w:val="ListParagraph"/>
-        <w:numPr>
-          <w:ilvl w:val="2"/>
-          <w:numId w:val="2"/>
-        </w:numPr>
-        <w:rPr>
-          <w:color w:val="000000" w:themeColor="text1"/>
-          <w:u w:val="single"/>
-          <w:lang w:val="en-US"/>
-        </w:rPr>
-      </w:pPr>
-      <w:r>
-        <w:rPr>
-          <w:color w:val="000000" w:themeColor="text1"/>
-          <w:u w:val="single"/>
-          <w:lang w:val="en-US"/>
-        </w:rPr>
-        <w:t>Color Finder</w:t>
-      </w:r>
-    </w:p>
-    <w:p>
-      <w:pPr>
-        <w:pStyle w:val="ListParagraph"/>
-        <w:numPr>
-          <w:ilvl w:val="2"/>
-          <w:numId w:val="2"/>
-        </w:numPr>
-        <w:rPr>
-          <w:color w:val="000000" w:themeColor="text1"/>
-          <w:u w:val="single"/>
-          <w:lang w:val="en-US"/>
-        </w:rPr>
-      </w:pPr>
-      <w:r>
-        <w:rPr>
-          <w:color w:val="000000" w:themeColor="text1"/>
-          <w:u w:val="single"/>
-          <w:lang w:val="en-US"/>
-        </w:rPr>
-        <w:t>FloodFiller</w:t>
-      </w:r>
-    </w:p>
-    <w:p>
-      <w:pPr>
-        <w:pStyle w:val="ListParagraph"/>
-        <w:numPr>
-          <w:ilvl w:val="2"/>
-          <w:numId w:val="2"/>
-        </w:numPr>
-        <w:rPr>
-          <w:color w:val="000000" w:themeColor="text1"/>
-          <w:u w:val="single"/>
-          <w:lang w:val="en-US"/>
-        </w:rPr>
-      </w:pPr>
-      <w:r>
-        <w:rPr>
-          <w:color w:val="000000" w:themeColor="text1"/>
-          <w:u w:val="single"/>
-          <w:lang w:val="en-US"/>
-        </w:rPr>
-        <w:t>Brush</w:t>
-      </w:r>
-    </w:p>
-    <w:p>
-      <w:pPr>
-        <w:pStyle w:val="ListParagraph"/>
-        <w:numPr>
-          <w:ilvl w:val="2"/>
-          <w:numId w:val="2"/>
-        </w:numPr>
-        <w:rPr>
-          <w:color w:val="000000" w:themeColor="text1"/>
-          <w:u w:val="single"/>
-          <w:lang w:val="en-US"/>
-        </w:rPr>
-      </w:pPr>
-      <w:r>
-        <w:rPr>
-          <w:color w:val="000000" w:themeColor="text1"/>
-          <w:u w:val="single"/>
-          <w:lang w:val="en-US"/>
-        </w:rPr>
-        <w:t>Airbrush</w:t>
-      </w:r>
-    </w:p>
-    <w:p>
-      <w:pPr>
-        <w:pStyle w:val="ListParagraph"/>
-        <w:numPr>
-          <w:ilvl w:val="2"/>
-          <w:numId w:val="2"/>
-        </w:numPr>
-        <w:rPr>
-          <w:color w:val="000000" w:themeColor="text1"/>
-          <w:u w:val="single"/>
-          <w:lang w:val="en-US"/>
-        </w:rPr>
-      </w:pPr>
-      <w:r>
-        <w:rPr>
-          <w:color w:val="000000" w:themeColor="text1"/>
-          <w:u w:val="single"/>
-          <w:lang w:val="en-US"/>
-        </w:rPr>
-        <w:t>Calligraphy pen</w:t>
-      </w:r>
-    </w:p>
-    <w:p>
-      <w:pPr>
-        <w:pStyle w:val="ListParagraph"/>
-        <w:numPr>
-          <w:ilvl w:val="2"/>
-          <w:numId w:val="2"/>
-        </w:numPr>
-        <w:rPr>
-          <w:strike/>
-          <w:color w:val="000000" w:themeColor="text1"/>
-          <w:lang w:val="en-US"/>
-        </w:rPr>
-      </w:pPr>
-      <w:r>
-        <w:rPr>
-          <w:strike/>
-          <w:color w:val="000000" w:themeColor="text1"/>
-          <w:lang w:val="en-US"/>
-        </w:rPr>
-        <w:t>Marker pen</w:t>
-      </w:r>
-    </w:p>
-    <w:p>
-      <w:pPr>
-        <w:pStyle w:val="ListParagraph"/>
-        <w:numPr>
-          <w:ilvl w:val="1"/>
-          <w:numId w:val="2"/>
-        </w:numPr>
-        <w:rPr>
-          <w:color w:val="000000" w:themeColor="text1"/>
-          <w:lang w:val="en-US"/>
-        </w:rPr>
-      </w:pPr>
-      <w:r>
-        <w:rPr>
-          <w:color w:val="000000" w:themeColor="text1"/>
-          <w:lang w:val="en-US"/>
-        </w:rPr>
-        <w:t>Drawer shape</w:t>
-      </w:r>
-    </w:p>
-    <w:p>
-      <w:pPr>
-        <w:pStyle w:val="ListParagraph"/>
-        <w:numPr>
-          <w:ilvl w:val="2"/>
-          <w:numId w:val="2"/>
-        </w:numPr>
-        <w:rPr>
-          <w:color w:val="000000" w:themeColor="text1"/>
-          <w:lang w:val="en-US"/>
-        </w:rPr>
-      </w:pPr>
-      <w:r>
-        <w:rPr>
-          <w:color w:val="000000" w:themeColor="text1"/>
-          <w:lang w:val="en-US"/>
-        </w:rPr>
-        <w:t>Line</w:t>
-      </w:r>
-    </w:p>
-    <w:p>
-      <w:pPr>
-        <w:pStyle w:val="ListParagraph"/>
-        <w:numPr>
-          <w:ilvl w:val="2"/>
-          <w:numId w:val="2"/>
-        </w:numPr>
-        <w:rPr>
-          <w:color w:val="000000" w:themeColor="text1"/>
-          <w:u w:val="single"/>
-          <w:lang w:val="en-US"/>
-        </w:rPr>
-      </w:pPr>
-      <w:r>
-        <w:rPr>
-          <w:color w:val="000000" w:themeColor="text1"/>
-          <w:u w:val="single"/>
-          <w:lang w:val="en-US"/>
-        </w:rPr>
-        <w:t>Curve line</w:t>
-      </w:r>
-    </w:p>
-    <w:p>
-      <w:pPr>
-        <w:pStyle w:val="ListParagraph"/>
-        <w:numPr>
-          <w:ilvl w:val="2"/>
-          <w:numId w:val="2"/>
-        </w:numPr>
-        <w:rPr>
-          <w:color w:val="000000" w:themeColor="text1"/>
-          <w:u w:val="single"/>
-          <w:lang w:val="en-US"/>
-        </w:rPr>
-      </w:pPr>
-      <w:r>
-        <w:rPr>
-          <w:color w:val="000000" w:themeColor="text1"/>
-          <w:u w:val="single"/>
-          <w:lang w:val="en-US"/>
-        </w:rPr>
-        <w:t>Rectangle</w:t>
-      </w:r>
-    </w:p>
-    <w:p>
-      <w:pPr>
-        <w:pStyle w:val="ListParagraph"/>
-        <w:numPr>
-          <w:ilvl w:val="2"/>
-          <w:numId w:val="2"/>
-        </w:numPr>
-        <w:rPr>
-          <w:color w:val="000000" w:themeColor="text1"/>
-          <w:u w:val="single"/>
-          <w:lang w:val="en-US"/>
-        </w:rPr>
-      </w:pPr>
-      <w:r>
-        <w:rPr>
-          <w:color w:val="000000" w:themeColor="text1"/>
-          <w:u w:val="single"/>
-          <w:lang w:val="en-US"/>
-        </w:rPr>
-        <w:t>Rounded rectangle</w:t>
-      </w:r>
-    </w:p>
-    <w:p>
-      <w:pPr>
-        <w:pStyle w:val="ListParagraph"/>
-        <w:numPr>
-          <w:ilvl w:val="2"/>
-          <w:numId w:val="2"/>
-        </w:numPr>
-        <w:rPr>
-          <w:color w:val="000000" w:themeColor="text1"/>
-          <w:lang w:val="en-US"/>
-        </w:rPr>
-      </w:pPr>
-      <w:r>
-        <w:rPr>
-          <w:color w:val="000000" w:themeColor="text1"/>
-          <w:lang w:val="en-US"/>
-        </w:rPr>
-        <w:t>Ellipse</w:t>
-      </w:r>
-    </w:p>
-    <w:p>
-      <w:pPr>
-        <w:pStyle w:val="ListParagraph"/>
-        <w:numPr>
-          <w:ilvl w:val="2"/>
-          <w:numId w:val="2"/>
-        </w:numPr>
-        <w:rPr>
-          <w:color w:val="000000" w:themeColor="text1"/>
-          <w:lang w:val="en-US"/>
-        </w:rPr>
-      </w:pPr>
-      <w:r>
-        <w:rPr>
-          <w:color w:val="000000" w:themeColor="text1"/>
-          <w:lang w:val="en-US"/>
-        </w:rPr>
-        <w:t>Isosceles triangle</w:t>
-      </w:r>
-    </w:p>
-    <w:p>
-      <w:pPr>
-        <w:pStyle w:val="ListParagraph"/>
-        <w:numPr>
-          <w:ilvl w:val="2"/>
-          <w:numId w:val="2"/>
-        </w:numPr>
-        <w:rPr>
-          <w:color w:val="000000" w:themeColor="text1"/>
-          <w:u w:val="single"/>
-          <w:lang w:val="en-US"/>
-        </w:rPr>
-      </w:pPr>
-      <w:r>
-        <w:rPr>
-          <w:color w:val="000000" w:themeColor="text1"/>
-          <w:u w:val="single"/>
-          <w:lang w:val="en-US"/>
-        </w:rPr>
-        <w:t>Square triangle</w:t>
-      </w:r>
-    </w:p>
-    <w:p>
-      <w:pPr>
-        <w:pStyle w:val="ListParagraph"/>
-        <w:numPr>
-          <w:ilvl w:val="1"/>
-          <w:numId w:val="2"/>
-        </w:numPr>
-        <w:rPr>
-          <w:color w:val="000000" w:themeColor="text1"/>
-          <w:lang w:val="en-US"/>
-        </w:rPr>
-      </w:pPr>
-      <w:r>
-        <w:rPr>
-          <w:color w:val="000000" w:themeColor="text1"/>
-          <w:lang w:val="en-US"/>
-        </w:rPr>
-        <w:t>Color and size</w:t>
-      </w:r>
-    </w:p>
-    <w:p>
-      <w:pPr>
-        <w:pStyle w:val="ListParagraph"/>
-        <w:numPr>
-          <w:ilvl w:val="2"/>
-          <w:numId w:val="2"/>
-        </w:numPr>
-        <w:rPr>
-          <w:color w:val="000000" w:themeColor="text1"/>
-          <w:u w:val="single"/>
-          <w:lang w:val="en-US"/>
-        </w:rPr>
-      </w:pPr>
-      <w:r>
-        <w:rPr>
-          <w:color w:val="000000" w:themeColor="text1"/>
-          <w:u w:val="single"/>
-          <w:lang w:val="en-US"/>
-        </w:rPr>
-        <w:t>Color chooser</w:t>
-      </w:r>
-    </w:p>
-    <w:p>
-      <w:pPr>
-        <w:pStyle w:val="ListParagraph"/>
-        <w:numPr>
-          <w:ilvl w:val="2"/>
-          <w:numId w:val="2"/>
-        </w:numPr>
-        <w:rPr>
-          <w:color w:val="000000" w:themeColor="text1"/>
-          <w:u w:val="single"/>
-          <w:lang w:val="en-US"/>
-        </w:rPr>
-      </w:pPr>
-      <w:r>
-        <w:rPr>
-          <w:color w:val="000000" w:themeColor="text1"/>
-          <w:u w:val="single"/>
-          <w:lang w:val="en-US"/>
-        </w:rPr>
-        <w:t>Last color</w:t>
-      </w:r>
-    </w:p>
-    <w:p>
-      <w:pPr>
-        <w:pStyle w:val="ListParagraph"/>
-        <w:numPr>
-          <w:ilvl w:val="2"/>
-          <w:numId w:val="2"/>
-        </w:numPr>
-        <w:rPr>
-          <w:color w:val="000000" w:themeColor="text1"/>
-          <w:u w:val="single"/>
-          <w:lang w:val="en-US"/>
-        </w:rPr>
-      </w:pPr>
-      <w:r>
-        <w:rPr>
-          <w:color w:val="000000" w:themeColor="text1"/>
-          <w:u w:val="single"/>
-          <w:lang w:val="en-US"/>
-        </w:rPr>
-        <w:t>Size of pen</w:t>
-      </w:r>
-    </w:p>
-    <w:p>
-      <w:pPr>
-        <w:pStyle w:val="ListParagraph"/>
-        <w:numPr>
-          <w:ilvl w:val="1"/>
-          <w:numId w:val="2"/>
-        </w:numPr>
-        <w:rPr>
-          <w:color w:val="000000" w:themeColor="text1"/>
-          <w:lang w:val="en-US"/>
-        </w:rPr>
-      </w:pPr>
-      <w:r>
-        <w:rPr>
-          <w:color w:val="000000" w:themeColor="text1"/>
-          <w:lang w:val="en-US"/>
-        </w:rPr>
         <w:t>Property information</w:t>
       </w:r>
     </w:p>
@@ -902,12 +919,14 @@
         </w:numPr>
         <w:rPr>
           <w:color w:val="000000" w:themeColor="text1"/>
-          <w:lang w:val="en-US"/>
-        </w:rPr>
-      </w:pPr>
-      <w:r>
-        <w:rPr>
-          <w:color w:val="000000" w:themeColor="text1"/>
+          <w:u w:val="single"/>
+          <w:lang w:val="en-US"/>
+        </w:rPr>
+      </w:pPr>
+      <w:r>
+        <w:rPr>
+          <w:color w:val="000000" w:themeColor="text1"/>
+          <w:u w:val="single"/>
           <w:lang w:val="en-US"/>
         </w:rPr>
         <w:t>Current position of mouse</w:t>
@@ -922,12 +941,14 @@
         </w:numPr>
         <w:rPr>
           <w:color w:val="000000" w:themeColor="text1"/>
-          <w:lang w:val="en-US"/>
-        </w:rPr>
-      </w:pPr>
-      <w:r>
-        <w:rPr>
-          <w:color w:val="000000" w:themeColor="text1"/>
+          <w:u w:val="single"/>
+          <w:lang w:val="en-US"/>
+        </w:rPr>
+      </w:pPr>
+      <w:r>
+        <w:rPr>
+          <w:color w:val="000000" w:themeColor="text1"/>
+          <w:u w:val="single"/>
           <w:lang w:val="en-US"/>
         </w:rPr>
         <w:t>Current size of paint pane</w:t>

</xml_diff>

<commit_message>
sửa cho khi nào vẽ xong mới hiển thị areaPane. sửa cho undo redo giới hạn số lần thực hiện để cho không bị nặng quá khi lưu nhiều lần
</commit_message>
<xml_diff>
--- a/src/Components of Paint Program.docx
+++ b/src/Components of Paint Program.docx
@@ -476,297 +476,305 @@
         </w:numPr>
         <w:rPr>
           <w:color w:val="000000" w:themeColor="text1"/>
-          <w:lang w:val="en-US"/>
-        </w:rPr>
-      </w:pPr>
-      <w:r>
-        <w:rPr>
-          <w:color w:val="000000" w:themeColor="text1"/>
+          <w:u w:val="single"/>
+          <w:lang w:val="en-US"/>
+        </w:rPr>
+      </w:pPr>
+      <w:r>
+        <w:rPr>
+          <w:color w:val="000000" w:themeColor="text1"/>
+          <w:u w:val="single"/>
           <w:lang w:val="en-US"/>
         </w:rPr>
         <w:t>Eraser</w:t>
       </w:r>
+    </w:p>
+    <w:p>
+      <w:pPr>
+        <w:pStyle w:val="ListParagraph"/>
+        <w:numPr>
+          <w:ilvl w:val="2"/>
+          <w:numId w:val="2"/>
+        </w:numPr>
+        <w:rPr>
+          <w:color w:val="000000" w:themeColor="text1"/>
+          <w:u w:val="single"/>
+          <w:lang w:val="en-US"/>
+        </w:rPr>
+      </w:pPr>
+      <w:r>
+        <w:rPr>
+          <w:color w:val="000000" w:themeColor="text1"/>
+          <w:u w:val="single"/>
+          <w:lang w:val="en-US"/>
+        </w:rPr>
+        <w:t>Color Finder</w:t>
+      </w:r>
+    </w:p>
+    <w:p>
+      <w:pPr>
+        <w:pStyle w:val="ListParagraph"/>
+        <w:numPr>
+          <w:ilvl w:val="2"/>
+          <w:numId w:val="2"/>
+        </w:numPr>
+        <w:rPr>
+          <w:color w:val="000000" w:themeColor="text1"/>
+          <w:u w:val="single"/>
+          <w:lang w:val="en-US"/>
+        </w:rPr>
+      </w:pPr>
+      <w:r>
+        <w:rPr>
+          <w:color w:val="000000" w:themeColor="text1"/>
+          <w:u w:val="single"/>
+          <w:lang w:val="en-US"/>
+        </w:rPr>
+        <w:t>FloodFiller</w:t>
+      </w:r>
+    </w:p>
+    <w:p>
+      <w:pPr>
+        <w:pStyle w:val="ListParagraph"/>
+        <w:numPr>
+          <w:ilvl w:val="2"/>
+          <w:numId w:val="2"/>
+        </w:numPr>
+        <w:rPr>
+          <w:color w:val="000000" w:themeColor="text1"/>
+          <w:u w:val="single"/>
+          <w:lang w:val="en-US"/>
+        </w:rPr>
+      </w:pPr>
+      <w:r>
+        <w:rPr>
+          <w:color w:val="000000" w:themeColor="text1"/>
+          <w:u w:val="single"/>
+          <w:lang w:val="en-US"/>
+        </w:rPr>
+        <w:t>Brush</w:t>
+      </w:r>
+    </w:p>
+    <w:p>
+      <w:pPr>
+        <w:pStyle w:val="ListParagraph"/>
+        <w:numPr>
+          <w:ilvl w:val="2"/>
+          <w:numId w:val="2"/>
+        </w:numPr>
+        <w:rPr>
+          <w:color w:val="000000" w:themeColor="text1"/>
+          <w:u w:val="single"/>
+          <w:lang w:val="en-US"/>
+        </w:rPr>
+      </w:pPr>
+      <w:r>
+        <w:rPr>
+          <w:color w:val="000000" w:themeColor="text1"/>
+          <w:u w:val="single"/>
+          <w:lang w:val="en-US"/>
+        </w:rPr>
+        <w:t>Airbrush</w:t>
+      </w:r>
+    </w:p>
+    <w:p>
+      <w:pPr>
+        <w:pStyle w:val="ListParagraph"/>
+        <w:numPr>
+          <w:ilvl w:val="2"/>
+          <w:numId w:val="2"/>
+        </w:numPr>
+        <w:rPr>
+          <w:color w:val="000000" w:themeColor="text1"/>
+          <w:u w:val="single"/>
+          <w:lang w:val="en-US"/>
+        </w:rPr>
+      </w:pPr>
+      <w:r>
+        <w:rPr>
+          <w:color w:val="000000" w:themeColor="text1"/>
+          <w:u w:val="single"/>
+          <w:lang w:val="en-US"/>
+        </w:rPr>
+        <w:t>Calligraphy pen</w:t>
+      </w:r>
+    </w:p>
+    <w:p>
+      <w:pPr>
+        <w:pStyle w:val="ListParagraph"/>
+        <w:numPr>
+          <w:ilvl w:val="2"/>
+          <w:numId w:val="2"/>
+        </w:numPr>
+        <w:rPr>
+          <w:strike/>
+          <w:color w:val="000000" w:themeColor="text1"/>
+          <w:lang w:val="en-US"/>
+        </w:rPr>
+      </w:pPr>
+      <w:r>
+        <w:rPr>
+          <w:strike/>
+          <w:color w:val="000000" w:themeColor="text1"/>
+          <w:lang w:val="en-US"/>
+        </w:rPr>
+        <w:t>Marker pen</w:t>
+      </w:r>
+    </w:p>
+    <w:p>
+      <w:pPr>
+        <w:pStyle w:val="ListParagraph"/>
+        <w:numPr>
+          <w:ilvl w:val="1"/>
+          <w:numId w:val="2"/>
+        </w:numPr>
+        <w:rPr>
+          <w:color w:val="000000" w:themeColor="text1"/>
+          <w:lang w:val="en-US"/>
+        </w:rPr>
+      </w:pPr>
+      <w:r>
+        <w:rPr>
+          <w:color w:val="000000" w:themeColor="text1"/>
+          <w:lang w:val="en-US"/>
+        </w:rPr>
+        <w:t>Drawer shape</w:t>
+      </w:r>
+    </w:p>
+    <w:p>
+      <w:pPr>
+        <w:pStyle w:val="ListParagraph"/>
+        <w:numPr>
+          <w:ilvl w:val="2"/>
+          <w:numId w:val="2"/>
+        </w:numPr>
+        <w:rPr>
+          <w:color w:val="000000" w:themeColor="text1"/>
+          <w:u w:val="single"/>
+          <w:lang w:val="en-US"/>
+        </w:rPr>
+      </w:pPr>
+      <w:r>
+        <w:rPr>
+          <w:color w:val="000000" w:themeColor="text1"/>
+          <w:u w:val="single"/>
+          <w:lang w:val="en-US"/>
+        </w:rPr>
+        <w:t>Line</w:t>
+      </w:r>
+    </w:p>
+    <w:p>
+      <w:pPr>
+        <w:pStyle w:val="ListParagraph"/>
+        <w:numPr>
+          <w:ilvl w:val="2"/>
+          <w:numId w:val="2"/>
+        </w:numPr>
+        <w:rPr>
+          <w:color w:val="000000" w:themeColor="text1"/>
+          <w:u w:val="single"/>
+          <w:lang w:val="en-US"/>
+        </w:rPr>
+      </w:pPr>
+      <w:r>
+        <w:rPr>
+          <w:color w:val="000000" w:themeColor="text1"/>
+          <w:u w:val="single"/>
+          <w:lang w:val="en-US"/>
+        </w:rPr>
+        <w:t>Curve line</w:t>
+      </w:r>
+    </w:p>
+    <w:p>
+      <w:pPr>
+        <w:pStyle w:val="ListParagraph"/>
+        <w:numPr>
+          <w:ilvl w:val="2"/>
+          <w:numId w:val="2"/>
+        </w:numPr>
+        <w:rPr>
+          <w:color w:val="000000" w:themeColor="text1"/>
+          <w:u w:val="single"/>
+          <w:lang w:val="en-US"/>
+        </w:rPr>
+      </w:pPr>
+      <w:r>
+        <w:rPr>
+          <w:color w:val="000000" w:themeColor="text1"/>
+          <w:u w:val="single"/>
+          <w:lang w:val="en-US"/>
+        </w:rPr>
+        <w:t>Rectangle</w:t>
+      </w:r>
+    </w:p>
+    <w:p>
+      <w:pPr>
+        <w:pStyle w:val="ListParagraph"/>
+        <w:numPr>
+          <w:ilvl w:val="2"/>
+          <w:numId w:val="2"/>
+        </w:numPr>
+        <w:rPr>
+          <w:color w:val="000000" w:themeColor="text1"/>
+          <w:u w:val="single"/>
+          <w:lang w:val="en-US"/>
+        </w:rPr>
+      </w:pPr>
+      <w:r>
+        <w:rPr>
+          <w:color w:val="000000" w:themeColor="text1"/>
+          <w:u w:val="single"/>
+          <w:lang w:val="en-US"/>
+        </w:rPr>
+        <w:t>Rounded rectangle</w:t>
+      </w:r>
+    </w:p>
+    <w:p>
+      <w:pPr>
+        <w:pStyle w:val="ListParagraph"/>
+        <w:numPr>
+          <w:ilvl w:val="2"/>
+          <w:numId w:val="2"/>
+        </w:numPr>
+        <w:rPr>
+          <w:color w:val="000000" w:themeColor="text1"/>
+          <w:u w:val="single"/>
+          <w:lang w:val="en-US"/>
+        </w:rPr>
+      </w:pPr>
+      <w:r>
+        <w:rPr>
+          <w:color w:val="000000" w:themeColor="text1"/>
+          <w:u w:val="single"/>
+          <w:lang w:val="en-US"/>
+        </w:rPr>
+        <w:t>Ellipse</w:t>
+      </w:r>
+    </w:p>
+    <w:p>
+      <w:pPr>
+        <w:pStyle w:val="ListParagraph"/>
+        <w:numPr>
+          <w:ilvl w:val="2"/>
+          <w:numId w:val="2"/>
+        </w:numPr>
+        <w:rPr>
+          <w:color w:val="000000" w:themeColor="text1"/>
+          <w:u w:val="single"/>
+          <w:lang w:val="en-US"/>
+        </w:rPr>
+      </w:pPr>
       <w:bookmarkStart w:id="0" w:name="_GoBack"/>
-      <w:bookmarkEnd w:id="0"/>
-    </w:p>
-    <w:p>
-      <w:pPr>
-        <w:pStyle w:val="ListParagraph"/>
-        <w:numPr>
-          <w:ilvl w:val="2"/>
-          <w:numId w:val="2"/>
-        </w:numPr>
-        <w:rPr>
-          <w:color w:val="000000" w:themeColor="text1"/>
-          <w:u w:val="single"/>
-          <w:lang w:val="en-US"/>
-        </w:rPr>
-      </w:pPr>
-      <w:r>
-        <w:rPr>
-          <w:color w:val="000000" w:themeColor="text1"/>
-          <w:u w:val="single"/>
-          <w:lang w:val="en-US"/>
-        </w:rPr>
-        <w:t>Color Finder</w:t>
-      </w:r>
-    </w:p>
-    <w:p>
-      <w:pPr>
-        <w:pStyle w:val="ListParagraph"/>
-        <w:numPr>
-          <w:ilvl w:val="2"/>
-          <w:numId w:val="2"/>
-        </w:numPr>
-        <w:rPr>
-          <w:color w:val="000000" w:themeColor="text1"/>
-          <w:u w:val="single"/>
-          <w:lang w:val="en-US"/>
-        </w:rPr>
-      </w:pPr>
-      <w:r>
-        <w:rPr>
-          <w:color w:val="000000" w:themeColor="text1"/>
-          <w:u w:val="single"/>
-          <w:lang w:val="en-US"/>
-        </w:rPr>
-        <w:t>FloodFiller</w:t>
-      </w:r>
-    </w:p>
-    <w:p>
-      <w:pPr>
-        <w:pStyle w:val="ListParagraph"/>
-        <w:numPr>
-          <w:ilvl w:val="2"/>
-          <w:numId w:val="2"/>
-        </w:numPr>
-        <w:rPr>
-          <w:color w:val="000000" w:themeColor="text1"/>
-          <w:u w:val="single"/>
-          <w:lang w:val="en-US"/>
-        </w:rPr>
-      </w:pPr>
-      <w:r>
-        <w:rPr>
-          <w:color w:val="000000" w:themeColor="text1"/>
-          <w:u w:val="single"/>
-          <w:lang w:val="en-US"/>
-        </w:rPr>
-        <w:t>Brush</w:t>
-      </w:r>
-    </w:p>
-    <w:p>
-      <w:pPr>
-        <w:pStyle w:val="ListParagraph"/>
-        <w:numPr>
-          <w:ilvl w:val="2"/>
-          <w:numId w:val="2"/>
-        </w:numPr>
-        <w:rPr>
-          <w:color w:val="000000" w:themeColor="text1"/>
-          <w:u w:val="single"/>
-          <w:lang w:val="en-US"/>
-        </w:rPr>
-      </w:pPr>
-      <w:r>
-        <w:rPr>
-          <w:color w:val="000000" w:themeColor="text1"/>
-          <w:u w:val="single"/>
-          <w:lang w:val="en-US"/>
-        </w:rPr>
-        <w:t>Airbrush</w:t>
-      </w:r>
-    </w:p>
-    <w:p>
-      <w:pPr>
-        <w:pStyle w:val="ListParagraph"/>
-        <w:numPr>
-          <w:ilvl w:val="2"/>
-          <w:numId w:val="2"/>
-        </w:numPr>
-        <w:rPr>
-          <w:color w:val="000000" w:themeColor="text1"/>
-          <w:u w:val="single"/>
-          <w:lang w:val="en-US"/>
-        </w:rPr>
-      </w:pPr>
-      <w:r>
-        <w:rPr>
-          <w:color w:val="000000" w:themeColor="text1"/>
-          <w:u w:val="single"/>
-          <w:lang w:val="en-US"/>
-        </w:rPr>
-        <w:t>Calligraphy pen</w:t>
-      </w:r>
-    </w:p>
-    <w:p>
-      <w:pPr>
-        <w:pStyle w:val="ListParagraph"/>
-        <w:numPr>
-          <w:ilvl w:val="2"/>
-          <w:numId w:val="2"/>
-        </w:numPr>
-        <w:rPr>
-          <w:strike/>
-          <w:color w:val="000000" w:themeColor="text1"/>
-          <w:lang w:val="en-US"/>
-        </w:rPr>
-      </w:pPr>
-      <w:r>
-        <w:rPr>
-          <w:strike/>
-          <w:color w:val="000000" w:themeColor="text1"/>
-          <w:lang w:val="en-US"/>
-        </w:rPr>
-        <w:t>Marker pen</w:t>
-      </w:r>
-    </w:p>
-    <w:p>
-      <w:pPr>
-        <w:pStyle w:val="ListParagraph"/>
-        <w:numPr>
-          <w:ilvl w:val="1"/>
-          <w:numId w:val="2"/>
-        </w:numPr>
-        <w:rPr>
-          <w:color w:val="000000" w:themeColor="text1"/>
-          <w:lang w:val="en-US"/>
-        </w:rPr>
-      </w:pPr>
-      <w:r>
-        <w:rPr>
-          <w:color w:val="000000" w:themeColor="text1"/>
-          <w:lang w:val="en-US"/>
-        </w:rPr>
-        <w:t>Drawer shape</w:t>
-      </w:r>
-    </w:p>
-    <w:p>
-      <w:pPr>
-        <w:pStyle w:val="ListParagraph"/>
-        <w:numPr>
-          <w:ilvl w:val="2"/>
-          <w:numId w:val="2"/>
-        </w:numPr>
-        <w:rPr>
-          <w:color w:val="000000" w:themeColor="text1"/>
-          <w:lang w:val="en-US"/>
-        </w:rPr>
-      </w:pPr>
-      <w:r>
-        <w:rPr>
-          <w:color w:val="000000" w:themeColor="text1"/>
-          <w:lang w:val="en-US"/>
-        </w:rPr>
-        <w:t>Line</w:t>
-      </w:r>
-    </w:p>
-    <w:p>
-      <w:pPr>
-        <w:pStyle w:val="ListParagraph"/>
-        <w:numPr>
-          <w:ilvl w:val="2"/>
-          <w:numId w:val="2"/>
-        </w:numPr>
-        <w:rPr>
-          <w:color w:val="000000" w:themeColor="text1"/>
-          <w:u w:val="single"/>
-          <w:lang w:val="en-US"/>
-        </w:rPr>
-      </w:pPr>
-      <w:r>
-        <w:rPr>
-          <w:color w:val="000000" w:themeColor="text1"/>
-          <w:u w:val="single"/>
-          <w:lang w:val="en-US"/>
-        </w:rPr>
-        <w:t>Curve line</w:t>
-      </w:r>
-    </w:p>
-    <w:p>
-      <w:pPr>
-        <w:pStyle w:val="ListParagraph"/>
-        <w:numPr>
-          <w:ilvl w:val="2"/>
-          <w:numId w:val="2"/>
-        </w:numPr>
-        <w:rPr>
-          <w:color w:val="000000" w:themeColor="text1"/>
-          <w:u w:val="single"/>
-          <w:lang w:val="en-US"/>
-        </w:rPr>
-      </w:pPr>
-      <w:r>
-        <w:rPr>
-          <w:color w:val="000000" w:themeColor="text1"/>
-          <w:u w:val="single"/>
-          <w:lang w:val="en-US"/>
-        </w:rPr>
-        <w:t>Rectangle</w:t>
-      </w:r>
-    </w:p>
-    <w:p>
-      <w:pPr>
-        <w:pStyle w:val="ListParagraph"/>
-        <w:numPr>
-          <w:ilvl w:val="2"/>
-          <w:numId w:val="2"/>
-        </w:numPr>
-        <w:rPr>
-          <w:color w:val="000000" w:themeColor="text1"/>
-          <w:u w:val="single"/>
-          <w:lang w:val="en-US"/>
-        </w:rPr>
-      </w:pPr>
-      <w:r>
-        <w:rPr>
-          <w:color w:val="000000" w:themeColor="text1"/>
-          <w:u w:val="single"/>
-          <w:lang w:val="en-US"/>
-        </w:rPr>
-        <w:t>Rounded rectangle</w:t>
-      </w:r>
-    </w:p>
-    <w:p>
-      <w:pPr>
-        <w:pStyle w:val="ListParagraph"/>
-        <w:numPr>
-          <w:ilvl w:val="2"/>
-          <w:numId w:val="2"/>
-        </w:numPr>
-        <w:rPr>
-          <w:color w:val="000000" w:themeColor="text1"/>
-          <w:lang w:val="en-US"/>
-        </w:rPr>
-      </w:pPr>
-      <w:r>
-        <w:rPr>
-          <w:color w:val="000000" w:themeColor="text1"/>
-          <w:lang w:val="en-US"/>
-        </w:rPr>
-        <w:t>Ellipse</w:t>
-      </w:r>
-    </w:p>
-    <w:p>
-      <w:pPr>
-        <w:pStyle w:val="ListParagraph"/>
-        <w:numPr>
-          <w:ilvl w:val="2"/>
-          <w:numId w:val="2"/>
-        </w:numPr>
-        <w:rPr>
-          <w:color w:val="000000" w:themeColor="text1"/>
-          <w:lang w:val="en-US"/>
-        </w:rPr>
-      </w:pPr>
-      <w:r>
-        <w:rPr>
-          <w:color w:val="000000" w:themeColor="text1"/>
+      <w:r>
+        <w:rPr>
+          <w:color w:val="000000" w:themeColor="text1"/>
+          <w:u w:val="single"/>
           <w:lang w:val="en-US"/>
         </w:rPr>
         <w:t>Isosceles triangle</w:t>
       </w:r>
     </w:p>
+    <w:bookmarkEnd w:id="0"/>
     <w:p>
       <w:pPr>
         <w:pStyle w:val="ListParagraph"/>

</xml_diff>